<commit_message>
FollowUp: * Updated install documentation
</commit_message>
<xml_diff>
--- a/followup/Instructions/Followup_install.docx
+++ b/followup/Instructions/Followup_install.docx
@@ -81,21 +81,55 @@
         <w:rPr>
           <w:lang w:val="en-US" w:eastAsia="sv-SE"/>
         </w:rPr>
-        <w:t xml:space="preserve">Copy the followup.html file and place it under the </w:t>
+        <w:t xml:space="preserve">Open the followup.html file (in the </w:t>
       </w:r>
       <w:proofErr w:type="spellStart"/>
       <w:r>
         <w:rPr>
           <w:lang w:val="en-US" w:eastAsia="sv-SE"/>
         </w:rPr>
-        <w:t>actionpad</w:t>
+        <w:t>rootfolder</w:t>
       </w:r>
       <w:proofErr w:type="spellEnd"/>
       <w:r>
         <w:rPr>
           <w:lang w:val="en-US" w:eastAsia="sv-SE"/>
         </w:rPr>
-        <w:t xml:space="preserve"> folder. </w:t>
+        <w:t xml:space="preserve"> of the app) </w:t>
+      </w:r>
+      <w:r>
+        <w:rPr>
+          <w:lang w:val="en-US" w:eastAsia="sv-SE"/>
+        </w:rPr>
+        <w:t xml:space="preserve">and </w:t>
+      </w:r>
+      <w:r>
+        <w:rPr>
+          <w:lang w:val="en-US" w:eastAsia="sv-SE"/>
+        </w:rPr>
+        <w:t xml:space="preserve">configure it as you want, it </w:t>
+      </w:r>
+      <w:proofErr w:type="spellStart"/>
+      <w:r>
+        <w:rPr>
+          <w:lang w:val="en-US" w:eastAsia="sv-SE"/>
+        </w:rPr>
+        <w:t>nows</w:t>
+      </w:r>
+      <w:proofErr w:type="spellEnd"/>
+      <w:r>
+        <w:rPr>
+          <w:lang w:val="en-US" w:eastAsia="sv-SE"/>
+        </w:rPr>
+        <w:t xml:space="preserve"> contain an example</w:t>
+      </w:r>
+      <w:bookmarkStart w:id="0" w:name="_GoBack"/>
+      <w:bookmarkEnd w:id="0"/>
+      <w:r>
+        <w:rPr>
+          <w:lang w:val="en-US" w:eastAsia="sv-SE"/>
+        </w:rPr>
+        <w:t>.</w:t>
       </w:r>
       <w:r>
         <w:rPr>
@@ -141,20 +175,6 @@
     </w:p>
     <w:p>
       <w:pPr>
-        <w:pStyle w:val="BodyLLAB"/>
-        <w:rPr>
-          <w:lang w:val="en-US" w:eastAsia="sv-SE"/>
-        </w:rPr>
-      </w:pPr>
-      <w:r>
-        <w:rPr>
-          <w:lang w:val="en-US" w:eastAsia="sv-SE"/>
-        </w:rPr>
-        <w:t>See followup.html for example.</w:t>
-      </w:r>
-    </w:p>
-    <w:p>
-      <w:pPr>
         <w:rPr>
           <w:color w:val="595959"/>
           <w:lang w:val="en-US" w:eastAsia="sv-SE"/>
@@ -415,8 +435,6 @@
         </w:rPr>
         <w:t>FollowupChildData.cls</w:t>
       </w:r>
-      <w:bookmarkStart w:id="0" w:name="_GoBack"/>
-      <w:bookmarkEnd w:id="0"/>
       <w:proofErr w:type="spellEnd"/>
     </w:p>
     <w:p>
@@ -2362,14 +2380,6 @@
     <w:rPr>
       <w:noProof/>
       <w:color w:val="424242" w:themeColor="text1" w:themeShade="BF"/>
-      <w14:textFill>
-        <w14:solidFill>
-          <w14:schemeClr w14:val="tx1">
-            <w14:lumMod w14:val="75000"/>
-            <w14:lumMod w14:val="75000"/>
-          </w14:schemeClr>
-        </w14:solidFill>
-      </w14:textFill>
     </w:rPr>
   </w:style>
 </w:styles>
@@ -2641,7 +2651,7 @@
 </file>
 
 <file path=customXml/itemProps1.xml><?xml version="1.0" encoding="utf-8"?>
-<ds:datastoreItem xmlns:ds="http://schemas.openxmlformats.org/officeDocument/2006/customXml" ds:itemID="{CC8075D6-408E-4243-B6AD-BA843759301D}">
+<ds:datastoreItem xmlns:ds="http://schemas.openxmlformats.org/officeDocument/2006/customXml" ds:itemID="{5F8A01D8-DFD8-48EB-8E31-C21465145C79}">
   <ds:schemaRefs>
     <ds:schemaRef ds:uri="http://schemas.openxmlformats.org/officeDocument/2006/bibliography"/>
   </ds:schemaRefs>

</xml_diff>

<commit_message>
followup: *Updated documentation *Added localize *Added possibility to open followup from index actionpad
</commit_message>
<xml_diff>
--- a/followup/Instructions/Followup_install.docx
+++ b/followup/Instructions/Followup_install.docx
@@ -121,15 +121,7 @@
         <w:rPr>
           <w:lang w:val="en-US" w:eastAsia="sv-SE"/>
         </w:rPr>
-        <w:t xml:space="preserve"> contain an example</w:t>
-      </w:r>
-      <w:bookmarkStart w:id="0" w:name="_GoBack"/>
-      <w:bookmarkEnd w:id="0"/>
-      <w:r>
-        <w:rPr>
-          <w:lang w:val="en-US" w:eastAsia="sv-SE"/>
-        </w:rPr>
-        <w:t>.</w:t>
+        <w:t xml:space="preserve"> contain an example.</w:t>
       </w:r>
       <w:r>
         <w:rPr>
@@ -306,16 +298,30 @@
         <w:rPr>
           <w:lang w:eastAsia="sv-SE"/>
         </w:rPr>
-        <w:t xml:space="preserve">. Code_ </w:t>
+        <w:t xml:space="preserve">. </w:t>
+      </w:r>
+      <w:r>
+        <w:rPr>
+          <w:lang w:eastAsia="sv-SE"/>
+        </w:rPr>
+        <w:t xml:space="preserve">Code for </w:t>
       </w:r>
       <w:proofErr w:type="spellStart"/>
       <w:r>
         <w:rPr>
           <w:lang w:eastAsia="sv-SE"/>
         </w:rPr>
-        <w:t>for_ThisApplication</w:t>
+        <w:t>thisapplication</w:t>
       </w:r>
       <w:proofErr w:type="spellEnd"/>
+      <w:r>
+        <w:rPr>
+          <w:lang w:eastAsia="sv-SE"/>
+        </w:rPr>
+        <w:t xml:space="preserve"> and index</w:t>
+      </w:r>
+      <w:bookmarkStart w:id="0" w:name="_GoBack"/>
+      <w:bookmarkEnd w:id="0"/>
     </w:p>
     <w:p>
       <w:pPr>
@@ -336,6 +342,20 @@
           <w:lang w:val="en-US" w:eastAsia="sv-SE"/>
         </w:rPr>
         <w:t>ThisApplication</w:t>
+      </w:r>
+      <w:proofErr w:type="spellEnd"/>
+      <w:r>
+        <w:rPr>
+          <w:lang w:val="en-US" w:eastAsia="sv-SE"/>
+        </w:rPr>
+        <w:t xml:space="preserve"> and the index </w:t>
+      </w:r>
+      <w:proofErr w:type="spellStart"/>
+      <w:r>
+        <w:rPr>
+          <w:lang w:val="en-US" w:eastAsia="sv-SE"/>
+        </w:rPr>
+        <w:t>actionpad</w:t>
       </w:r>
       <w:proofErr w:type="spellEnd"/>
       <w:r>
@@ -2380,6 +2400,14 @@
     <w:rPr>
       <w:noProof/>
       <w:color w:val="424242" w:themeColor="text1" w:themeShade="BF"/>
+      <w14:textFill>
+        <w14:solidFill>
+          <w14:schemeClr w14:val="tx1">
+            <w14:lumMod w14:val="75000"/>
+            <w14:lumMod w14:val="75000"/>
+          </w14:schemeClr>
+        </w14:solidFill>
+      </w14:textFill>
     </w:rPr>
   </w:style>
 </w:styles>
@@ -2651,7 +2679,7 @@
 </file>
 
 <file path=customXml/itemProps1.xml><?xml version="1.0" encoding="utf-8"?>
-<ds:datastoreItem xmlns:ds="http://schemas.openxmlformats.org/officeDocument/2006/customXml" ds:itemID="{5F8A01D8-DFD8-48EB-8E31-C21465145C79}">
+<ds:datastoreItem xmlns:ds="http://schemas.openxmlformats.org/officeDocument/2006/customXml" ds:itemID="{50A7ECF7-6BE3-4E27-A1F5-67EAFF1F3919}">
   <ds:schemaRefs>
     <ds:schemaRef ds:uri="http://schemas.openxmlformats.org/officeDocument/2006/bibliography"/>
   </ds:schemaRefs>

</xml_diff>